<commit_message>
sync code with missing columns
</commit_message>
<xml_diff>
--- a/Healthcare/Communicable Diseases/Use Cases/Case Management/UCCM-0001 - Person Walks-In to get Info.docx
+++ b/Healthcare/Communicable Diseases/Use Cases/Case Management/UCCM-0001 - Person Walks-In to get Info.docx
@@ -239,159 +239,15 @@
         <w:pStyle w:val="Heading1"/>
       </w:pPr>
       <w:r>
-        <w:t>5.0 General Requirements</w:t>
-      </w:r>
-    </w:p>
-    <w:p>
-      <w:pPr>
-        <w:pStyle w:val="Heading2"/>
-      </w:pPr>
-      <w:r>
-        <w:t>5.1 User Session Management</w:t>
-      </w:r>
-    </w:p>
-    <w:p>
-      <w:pPr>
-        <w:pStyle w:val="ListParagraph"/>
-        <w:numPr>
-          <w:ilvl w:val="0"/>
-          <w:numId w:val="2"/>
-        </w:numPr>
-      </w:pPr>
-      <w:r>
-        <w:t xml:space="preserve">Upon login, into the system and internally a corresponding time-limited "Session" is created.  </w:t>
-      </w:r>
-    </w:p>
-    <w:p>
-      <w:pPr>
-        <w:pStyle w:val="ListParagraph"/>
-        <w:numPr>
-          <w:ilvl w:val="0"/>
-          <w:numId w:val="2"/>
-        </w:numPr>
-      </w:pPr>
-      <w:r>
-        <w:t>Associated with the Session a "Session_ID" is created along with other relevant session information (see Application.Session).</w:t>
-      </w:r>
-    </w:p>
-    <w:p>
-      <w:pPr>
-        <w:pStyle w:val="ListParagraph"/>
-        <w:numPr>
-          <w:ilvl w:val="0"/>
-          <w:numId w:val="2"/>
-        </w:numPr>
-        <w:spacing w:before="120" w:after="120"/>
-      </w:pPr>
-      <w:r>
-        <w:t>The session life is bounded by time or usage, a valid session is requested upon login, and it is closed and no longer valid after logout or the max session lifetime expires as configured.</w:t>
-      </w:r>
-    </w:p>
-    <w:p>
-      <w:pPr>
-        <w:pStyle w:val="ListParagraph"/>
-        <w:numPr>
-          <w:ilvl w:val="0"/>
-          <w:numId w:val="2"/>
-        </w:numPr>
-        <w:spacing w:before="120" w:after="120"/>
-      </w:pPr>
-      <w:r>
-        <w:t>The session ID should be recorded during all database transactions done to any database object during the lifetime of the session (see the “Session_Updated_ID” column).</w:t>
-      </w:r>
-    </w:p>
-    <w:p>
-      <w:pPr>
-        <w:pStyle w:val="ListParagraph"/>
-        <w:numPr>
-          <w:ilvl w:val="0"/>
-          <w:numId w:val="2"/>
-        </w:numPr>
-        <w:spacing w:before="120" w:after="120"/>
-      </w:pPr>
-      <w:r>
-        <w:t>It is possible that a (period-limited) Access-Token associated to the Officer is provided in the request and used to validate that the user is authorized to login (see Application.AccessToken).</w:t>
-      </w:r>
-    </w:p>
-    <w:p>
-      <w:pPr>
-        <w:pStyle w:val="Heading2"/>
-      </w:pPr>
-      <w:r>
-        <w:lastRenderedPageBreak/>
-        <w:t>5.2 Follow-Up List</w:t>
-      </w:r>
-    </w:p>
-    <w:p>
-      <w:pPr>
-        <w:pStyle w:val="ListParagraph"/>
-        <w:numPr>
-          <w:ilvl w:val="0"/>
-          <w:numId w:val="4"/>
-        </w:numPr>
-      </w:pPr>
-      <w:r>
-        <w:t>Follow-Up or Checklists</w:t>
-      </w:r>
-      <w:r>
-        <w:t xml:space="preserve"> should be available and presented to Managers, </w:t>
-      </w:r>
-      <w:r>
-        <w:t>Officers,</w:t>
-      </w:r>
-      <w:r>
-        <w:t xml:space="preserve"> or Users to work through pending requests, follow-up tasks or other related actions (see sample list in 4.0 (2)).  </w:t>
-      </w:r>
-      <w:r>
-        <w:t>These lists</w:t>
-      </w:r>
-      <w:r>
-        <w:t xml:space="preserve"> help </w:t>
-      </w:r>
-      <w:r>
-        <w:t>the Users to keep track of pending tasks, priorities, or as a reminder of things to do.</w:t>
-      </w:r>
-    </w:p>
-    <w:p>
-      <w:pPr>
-        <w:pStyle w:val="ListParagraph"/>
-        <w:numPr>
-          <w:ilvl w:val="0"/>
-          <w:numId w:val="4"/>
-        </w:numPr>
-      </w:pPr>
-      <w:r>
-        <w:t>Lists are configurable therefore, Managers or assigned Officer should be able to create, update or retire a list</w:t>
-      </w:r>
-      <w:r>
-        <w:t xml:space="preserve"> or items within a list</w:t>
-      </w:r>
-      <w:r>
-        <w:t>.</w:t>
-      </w:r>
-    </w:p>
-    <w:p>
-      <w:pPr>
-        <w:pStyle w:val="ListParagraph"/>
-        <w:numPr>
-          <w:ilvl w:val="0"/>
-          <w:numId w:val="4"/>
-        </w:numPr>
-      </w:pPr>
-      <w:r>
-        <w:t>Within a list, Managers should be able to assign tasks to Officers.</w:t>
-      </w:r>
-    </w:p>
-    <w:p>
-      <w:pPr>
-        <w:pStyle w:val="ListParagraph"/>
-        <w:numPr>
-          <w:ilvl w:val="0"/>
-          <w:numId w:val="4"/>
-        </w:numPr>
-      </w:pPr>
-      <w:r>
-        <w:t>An Officer should be able to add or move items from a list to another as progress is made or as needed.</w:t>
+        <w:t>4</w:t>
+      </w:r>
+      <w:r>
+        <w:t>.0 General Requirements</w:t>
+      </w:r>
+    </w:p>
+    <w:p>
+      <w:r>
+        <w:t>(see “General Requirements” documentation)</w:t>
       </w:r>
     </w:p>
     <w:p>
@@ -399,7 +255,10 @@
         <w:pStyle w:val="Heading1"/>
       </w:pPr>
       <w:r>
-        <w:t>4.0 Actions</w:t>
+        <w:t>5</w:t>
+      </w:r>
+      <w:r>
+        <w:t>.0 Actions</w:t>
       </w:r>
     </w:p>
     <w:p>
@@ -439,7 +298,13 @@
         <w:t xml:space="preserve">Manager login into the system </w:t>
       </w:r>
       <w:r>
-        <w:t>(see 5.1 requirements)</w:t>
+        <w:t xml:space="preserve">(see </w:t>
+      </w:r>
+      <w:r>
+        <w:t>“General Requirements” [GR]</w:t>
+      </w:r>
+      <w:r>
+        <w:t>)</w:t>
       </w:r>
       <w:r>
         <w:t>.</w:t>
@@ -471,7 +336,13 @@
         <w:t xml:space="preserve"> that may include</w:t>
       </w:r>
       <w:r>
-        <w:t xml:space="preserve"> (see 5.2 requirements)</w:t>
+        <w:t xml:space="preserve"> (</w:t>
+      </w:r>
+      <w:r>
+        <w:t>see GR</w:t>
+      </w:r>
+      <w:r>
+        <w:t>)</w:t>
       </w:r>
       <w:r>
         <w:t>:</w:t>
@@ -528,6 +399,7 @@
         <w:contextualSpacing w:val="0"/>
       </w:pPr>
       <w:r>
+        <w:lastRenderedPageBreak/>
         <w:t>Cases near completion</w:t>
       </w:r>
       <w:r>

</xml_diff>